<commit_message>
Dopuna pocetne specifikacije idejom oko implementacije kompleks. pravila
</commit_message>
<xml_diff>
--- a/Car- diagnostic.docx
+++ b/Car- diagnostic.docx
@@ -536,27 +536,14 @@
       <w:r>
         <w:t xml:space="preserve">Slika </w:t>
       </w:r>
-      <w:r>
-        <w:fldChar w:fldCharType="begin"/>
-      </w:r>
-      <w:r>
-        <w:instrText xml:space="preserve"> SEQ Slika \* ARABIC </w:instrText>
-      </w:r>
-      <w:r>
-        <w:fldChar w:fldCharType="separate"/>
-      </w:r>
-      <w:r>
-        <w:rPr>
-          <w:noProof/>
-        </w:rPr>
-        <w:t>1</w:t>
-      </w:r>
-      <w:r>
-        <w:rPr>
-          <w:noProof/>
-        </w:rPr>
-        <w:fldChar w:fldCharType="end"/>
-      </w:r>
+      <w:fldSimple w:instr=" SEQ Slika \* ARABIC ">
+        <w:r>
+          <w:rPr>
+            <w:noProof/>
+          </w:rPr>
+          <w:t>1</w:t>
+        </w:r>
+      </w:fldSimple>
       <w:r>
         <w:t xml:space="preserve"> </w:t>
       </w:r>
@@ -629,161 +616,959 @@
     <w:p>
       <w:proofErr w:type="gramStart"/>
       <w:r>
-        <w:t xml:space="preserve">Dakle, kao sto je </w:t>
+        <w:t>Dakle, kao sto je prvobitno rečeno, naša aplikacija bi pored jednostavnih rešenja za popravku vozila, sadržala i deo gde bi se sve prijave kvarova čuvale radi kreiranja istorije kvarova za konkretno vozilo.</w:t>
+      </w:r>
+      <w:proofErr w:type="gramEnd"/>
+      <w:r>
+        <w:t xml:space="preserve"> </w:t>
+      </w:r>
+      <w:proofErr w:type="gramStart"/>
+      <w:r>
+        <w:t>Upravo istorija kvarova bi pomogla da se kreiraju kompleksnija pravila.</w:t>
+      </w:r>
+      <w:proofErr w:type="gramEnd"/>
+    </w:p>
+    <w:p/>
+    <w:p>
+      <w:r>
+        <w:t>Pored već pomenutog problema, gde bi recimo korisnik prijavio prazan akumulator, i aplikacija bi mu ponudila rešenje kako da napuni akumulator, ova prijava bi bila evidentirana u istoriju kvarova. U slucaju da korisnik3 ili vise puta u roku od mesec dana prijavi prazan akumulator, aplikacijabi kroz istoriju kvarova detektovala da se pomenuti problem desava vec 3 put i skrenula pažnju korisniku da problem možda nije sam akumulator, većda neki drugi potrošač u sistemu “vuče” struju što dovodi do pražnjenja akumulatora.</w:t>
+      </w:r>
+    </w:p>
+    <w:p>
+      <w:r>
+        <w:t xml:space="preserve">Još jedan kompleksniji problem je onaj gde bi više različitih kvarova, prijavljenih u različitim trenucima, mogli da ukažu na ozbiljniji problem na vozilu.Primera radi, korisnik prijavi da mu se smanjio nivo rashladne tečnosti motora, aplikacija ga posavetuje da proveri moguća curenja na crevima I posudi za tečnost, zatim da dospe rashladnu tečnost a zatim i zabeleži ovu prijavu u istoriju kvarova. </w:t>
+      </w:r>
+    </w:p>
+    <w:p>
+      <w:r>
+        <w:t xml:space="preserve">Nekoliko </w:t>
+      </w:r>
+      <w:proofErr w:type="gramStart"/>
+      <w:r>
+        <w:t>dana</w:t>
+      </w:r>
+      <w:proofErr w:type="gramEnd"/>
+      <w:r>
+        <w:t xml:space="preserve"> nakon toga, korisnik prijavi pojavu belog dima na auspuhu vozila. U tom trenutku aplikacija “povezuje” da je korisnik nekoliko </w:t>
+      </w:r>
+      <w:proofErr w:type="gramStart"/>
+      <w:r>
+        <w:t>dana</w:t>
+      </w:r>
+      <w:proofErr w:type="gramEnd"/>
+      <w:r>
+        <w:t xml:space="preserve"> pre toga prijavio problem sa rashladnom tečnošću, i da ova dva simptoma, kada su istovremeno prisutna ukazuju na to da motor “troši” rashladnu tečnost, odnosno da postoji kvar na glavi motora. </w:t>
+      </w:r>
+    </w:p>
+    <w:p/>
+    <w:p>
+      <w:pPr>
+        <w:rPr>
+          <w:b/>
+        </w:rPr>
+      </w:pPr>
+      <w:r>
+        <w:rPr>
+          <w:b/>
+        </w:rPr>
+        <w:t>Dopuna vezana za implementaciju kompleksnijih pravila</w:t>
+      </w:r>
+      <w:r>
+        <w:rPr>
+          <w:b/>
+        </w:rPr>
+        <w:t xml:space="preserve"> </w:t>
+      </w:r>
+      <w:r>
+        <w:rPr>
+          <w:b/>
+        </w:rPr>
+        <w:sym w:font="Wingdings" w:char="F0E8"/>
       </w:r>
       <w:bookmarkStart w:id="0" w:name="_GoBack"/>
       <w:bookmarkEnd w:id="0"/>
-      <w:r>
-        <w:t>prvobitno rečeno, naša aplikacija bi pored jednostavnih</w:t>
-      </w:r>
-      <w:r>
+    </w:p>
+    <w:p>
+      <w:pPr>
+        <w:rPr>
+          <w:b/>
+        </w:rPr>
+      </w:pPr>
+    </w:p>
+    <w:p>
+      <w:pPr>
+        <w:rPr>
+          <w:b/>
+        </w:rPr>
+      </w:pPr>
+      <w:r>
+        <w:rPr>
+          <w:b/>
+        </w:rPr>
+        <w:t>Model:</w:t>
+      </w:r>
+    </w:p>
+    <w:p>
+      <w:pPr>
+        <w:pStyle w:val="ListParagraph"/>
+        <w:numPr>
+          <w:ilvl w:val="0"/>
+          <w:numId w:val="7"/>
+        </w:numPr>
+        <w:rPr>
+          <w:rFonts w:eastAsiaTheme="minorEastAsia"/>
+        </w:rPr>
+      </w:pPr>
+      <w:r>
+        <w:t>Komponenta koja predstavlja trenutno stanje auta (potential problems)</w:t>
+      </w:r>
+    </w:p>
+    <w:p>
+      <w:pPr>
+        <w:pStyle w:val="ListParagraph"/>
+        <w:numPr>
+          <w:ilvl w:val="0"/>
+          <w:numId w:val="7"/>
+        </w:numPr>
+      </w:pPr>
+      <w:r>
+        <w:t>Komponenta koja predstavlja istoriju problema(delova) sa autom (past problems)</w:t>
+      </w:r>
+    </w:p>
+    <w:p/>
+    <w:p>
+      <w:r>
+        <w:rPr>
+          <w:b/>
+        </w:rPr>
+        <w:t>Rule Layer 1</w:t>
+      </w:r>
+      <w:r>
+        <w:t xml:space="preserve"> (potential problems):</w:t>
+      </w:r>
+    </w:p>
+    <w:p>
+      <w:pPr>
+        <w:pStyle w:val="ListParagraph"/>
+        <w:numPr>
+          <w:ilvl w:val="0"/>
+          <w:numId w:val="9"/>
+        </w:numPr>
+      </w:pPr>
+      <w:r>
+        <w:t xml:space="preserve">Kolekcija pravila koja </w:t>
+      </w:r>
+      <w:proofErr w:type="gramStart"/>
+      <w:r>
+        <w:t>na</w:t>
+      </w:r>
+      <w:proofErr w:type="gramEnd"/>
+      <w:r>
+        <w:t xml:space="preserve"> osnovu unetih simpoma sa fronta pronalazi potencijalne probleme I updajtuje model (verovatno Car, mozda i posebnu kolekciju potential problems).</w:t>
+      </w:r>
+    </w:p>
+    <w:p>
+      <w:r>
+        <w:t xml:space="preserve">Symptoms -&gt; Potential problems -&gt; update </w:t>
+      </w:r>
+      <w:proofErr w:type="gramStart"/>
+      <w:r>
+        <w:t>Model(</w:t>
+      </w:r>
+      <w:proofErr w:type="gramEnd"/>
+      <w:r>
+        <w:t>Car)</w:t>
+      </w:r>
+    </w:p>
+    <w:p>
+      <w:proofErr w:type="gramStart"/>
+      <w:r>
+        <w:t>( Za</w:t>
+      </w:r>
+      <w:proofErr w:type="gramEnd"/>
+      <w:r>
+        <w:t xml:space="preserve"> neke  jednostavne simptome/probleme mozda cak I da se ne mora ulazi u </w:t>
+      </w:r>
+      <w:r>
+        <w:rPr>
+          <w:b/>
+        </w:rPr>
+        <w:t>Layer 2</w:t>
+      </w:r>
+      <w:r>
+        <w:t xml:space="preserve"> (updatuje model) vec se odmah preskace na Fix, ako taj simptom/problem upucuje uvek na jednu istu stvar).</w:t>
+      </w:r>
+    </w:p>
+    <w:p/>
+    <w:p/>
+    <w:p/>
+    <w:p>
+      <w:r>
+        <w:rPr>
+          <w:b/>
+        </w:rPr>
+        <w:lastRenderedPageBreak/>
+        <w:t>Layer 2</w:t>
+      </w:r>
+      <w:r>
+        <w:t xml:space="preserve"> (</w:t>
+      </w:r>
+      <w:r>
+        <w:rPr>
+          <w:i/>
+        </w:rPr>
+        <w:t>Actual problems and fixes</w:t>
+      </w:r>
+      <w:r>
+        <w:t>)</w:t>
+      </w:r>
+    </w:p>
+    <w:p>
+      <w:pPr>
+        <w:pStyle w:val="ListParagraph"/>
+        <w:numPr>
+          <w:ilvl w:val="0"/>
+          <w:numId w:val="8"/>
+        </w:numPr>
+      </w:pPr>
+      <w:r>
+        <w:t xml:space="preserve">Kolekcija pravila koja sadrzi kombinacije </w:t>
+      </w:r>
+      <w:r>
+        <w:rPr>
+          <w:u w:val="single"/>
+        </w:rPr>
+        <w:t>past problems</w:t>
+      </w:r>
+      <w:r>
+        <w:t xml:space="preserve"> I </w:t>
+      </w:r>
+      <w:r>
+        <w:rPr>
+          <w:u w:val="single"/>
+        </w:rPr>
+        <w:t xml:space="preserve">potential </w:t>
+      </w:r>
+      <w:r>
+        <w:rPr>
+          <w:u w:val="single"/>
+        </w:rPr>
+        <w:t>problems</w:t>
+      </w:r>
+      <w:r>
+        <w:t xml:space="preserve"> I </w:t>
+      </w:r>
+      <w:proofErr w:type="gramStart"/>
+      <w:r>
+        <w:t>na</w:t>
+      </w:r>
+      <w:proofErr w:type="gramEnd"/>
+      <w:r>
+        <w:t xml:space="preserve"> osnovu njih odredjuje sta je najverovatnije </w:t>
+      </w:r>
+      <w:r>
+        <w:rPr>
+          <w:b/>
+          <w:u w:val="single"/>
+        </w:rPr>
+        <w:t>Actual Problem</w:t>
+      </w:r>
+      <w:r>
+        <w:t xml:space="preserve"> I nudi Fix za njega.</w:t>
+      </w:r>
+    </w:p>
+    <w:p/>
+    <w:p>
+      <w:pPr>
+        <w:rPr>
+          <w:b/>
+        </w:rPr>
+      </w:pPr>
+      <w:r>
+        <w:rPr>
+          <w:b/>
+        </w:rPr>
+        <w:t xml:space="preserve">Forward Chaining 2 </w:t>
+      </w:r>
+    </w:p>
+    <w:p>
+      <w:pPr>
+        <w:pStyle w:val="ListParagraph"/>
+        <w:numPr>
+          <w:ilvl w:val="0"/>
+          <w:numId w:val="8"/>
+        </w:numPr>
+        <w:rPr>
+          <w:i/>
+        </w:rPr>
+      </w:pPr>
+      <w:r>
+        <w:t xml:space="preserve">Nadamo se da samo ova podela </w:t>
+      </w:r>
+      <w:proofErr w:type="gramStart"/>
+      <w:r>
+        <w:t>na</w:t>
+      </w:r>
+      <w:proofErr w:type="gramEnd"/>
+      <w:r>
+        <w:t xml:space="preserve"> layere pokriva ovaj deo price. </w:t>
+      </w:r>
+      <w:r>
+        <w:rPr>
+          <w:i/>
+        </w:rPr>
+        <w:t>Layer 1</w:t>
+      </w:r>
+      <w:r>
+        <w:t xml:space="preserve"> vrsi update modela </w:t>
+      </w:r>
+      <w:proofErr w:type="gramStart"/>
+      <w:r>
+        <w:t>na</w:t>
+      </w:r>
+      <w:proofErr w:type="gramEnd"/>
+      <w:r>
+        <w:t xml:space="preserve"> osnovu unetih simptoma zbog kojeg se okidaju pravila iz </w:t>
+      </w:r>
+      <w:r>
+        <w:rPr>
+          <w:i/>
+        </w:rPr>
+        <w:t>Layer 2</w:t>
+      </w:r>
+      <w:r>
+        <w:rPr>
+          <w:i/>
+        </w:rPr>
+        <w:t>. (vec implementirano)</w:t>
+      </w:r>
+    </w:p>
+    <w:p>
+      <w:pPr>
+        <w:rPr>
+          <w:b/>
+        </w:rPr>
+      </w:pPr>
+      <w:r>
+        <w:rPr>
+          <w:b/>
+        </w:rPr>
+        <w:t>Prioriteti okidanja pravila:</w:t>
+      </w:r>
+    </w:p>
+    <w:p>
+      <w:r>
+        <w:t xml:space="preserve">Zbog slucajeva da vise pravila mogu da se okinu </w:t>
+      </w:r>
+      <w:proofErr w:type="gramStart"/>
+      <w:r>
+        <w:t>na</w:t>
+      </w:r>
+      <w:proofErr w:type="gramEnd"/>
+      <w:r>
+        <w:t xml:space="preserve"> osnovu jedne kombinacije past/potential problems, radi izbora Actual Problema pravilima se zadaju prioriteti: </w:t>
+      </w:r>
+    </w:p>
+    <w:p>
+      <w:r>
+        <w:t>Ne znamo da li moze doci do konflikta ako 2 pravila koja treba da se okinu imaju isti prioritet.</w:t>
+      </w:r>
+    </w:p>
+    <w:p>
+      <w:r>
+        <w:t xml:space="preserve">Primer </w:t>
+      </w:r>
+      <w:r>
+        <w:sym w:font="Wingdings" w:char="F0E8"/>
+      </w:r>
+    </w:p>
+    <w:p>
+      <w:pPr>
+        <w:sectPr>
+          <w:pgSz w:w="12240" w:h="15840"/>
+          <w:pgMar w:top="1440" w:right="1440" w:bottom="1440" w:left="1440" w:header="720" w:footer="720" w:gutter="0"/>
+          <w:cols w:space="720"/>
+          <w:docGrid w:linePitch="360"/>
+        </w:sectPr>
+      </w:pPr>
+    </w:p>
+    <w:p>
+      <w:r>
+        <w:lastRenderedPageBreak/>
+        <w:t>================================================================================</w:t>
+      </w:r>
+    </w:p>
+    <w:p>
+      <w:pPr>
+        <w:ind w:firstLine="720"/>
+        <w:rPr>
+          <w:sz w:val="18"/>
+          <w:szCs w:val="20"/>
+        </w:rPr>
+        <w:sectPr>
+          <w:type w:val="continuous"/>
+          <w:pgSz w:w="12240" w:h="15840"/>
+          <w:pgMar w:top="1440" w:right="1440" w:bottom="1440" w:left="1440" w:header="720" w:footer="720" w:gutter="0"/>
+          <w:cols w:space="720"/>
+          <w:docGrid w:linePitch="360"/>
+        </w:sectPr>
+      </w:pPr>
+    </w:p>
+    <w:p>
+      <w:pPr>
+        <w:ind w:firstLine="720"/>
+        <w:rPr>
+          <w:i/>
+          <w:sz w:val="18"/>
+          <w:szCs w:val="20"/>
+        </w:rPr>
+      </w:pPr>
+      <w:r>
+        <w:rPr>
+          <w:i/>
+          <w:sz w:val="18"/>
+          <w:szCs w:val="20"/>
+        </w:rPr>
+        <w:lastRenderedPageBreak/>
+        <w:t xml:space="preserve">Potential problem = Battery is empty </w:t>
+      </w:r>
+    </w:p>
+    <w:p>
+      <w:pPr>
+        <w:ind w:firstLine="720"/>
+        <w:rPr>
+          <w:sz w:val="18"/>
+          <w:szCs w:val="20"/>
+        </w:rPr>
+      </w:pPr>
+      <w:r>
+        <w:rPr>
+          <w:sz w:val="18"/>
+          <w:szCs w:val="20"/>
+        </w:rPr>
+        <w:t>----------------------------------------------------------------</w:t>
+      </w:r>
+    </w:p>
+    <w:p>
+      <w:pPr>
+        <w:spacing w:line="240" w:lineRule="auto"/>
+        <w:ind w:firstLine="720"/>
+        <w:rPr>
+          <w:b/>
+          <w:color w:val="FF0000"/>
+          <w:sz w:val="18"/>
+          <w:szCs w:val="20"/>
+        </w:rPr>
+      </w:pPr>
+      <w:r>
+        <w:rPr>
+          <w:b/>
+          <w:color w:val="FF0000"/>
+          <w:sz w:val="18"/>
+          <w:szCs w:val="20"/>
+        </w:rPr>
+        <w:t>Rule “B</w:t>
+      </w:r>
+      <w:r>
+        <w:rPr>
+          <w:b/>
+          <w:color w:val="FF0000"/>
+          <w:sz w:val="18"/>
+          <w:szCs w:val="20"/>
+        </w:rPr>
+        <w:t>attery is empty”</w:t>
+      </w:r>
+    </w:p>
+    <w:p>
+      <w:pPr>
+        <w:spacing w:line="240" w:lineRule="auto"/>
+        <w:ind w:firstLine="720"/>
+        <w:rPr>
+          <w:i/>
+          <w:sz w:val="18"/>
+          <w:szCs w:val="20"/>
+        </w:rPr>
+      </w:pPr>
+      <w:r>
+        <w:rPr>
+          <w:rFonts w:ascii="Calibri" w:eastAsia="Calibri" w:hAnsi="Calibri" w:cs="Calibri"/>
+          <w:i/>
+          <w:sz w:val="18"/>
+          <w:szCs w:val="20"/>
+        </w:rPr>
+        <w:t>Salience = 1</w:t>
+      </w:r>
+    </w:p>
+    <w:p>
+      <w:pPr>
+        <w:spacing w:line="240" w:lineRule="auto"/>
+        <w:ind w:firstLine="720"/>
+        <w:rPr>
+          <w:sz w:val="18"/>
+          <w:szCs w:val="20"/>
+        </w:rPr>
+      </w:pPr>
+      <w:r>
+        <w:rPr>
+          <w:sz w:val="18"/>
+          <w:szCs w:val="20"/>
+        </w:rPr>
+        <w:t xml:space="preserve">When </w:t>
+      </w:r>
+      <w:proofErr w:type="gramStart"/>
+      <w:r>
+        <w:rPr>
+          <w:sz w:val="18"/>
+          <w:szCs w:val="20"/>
+        </w:rPr>
+        <w:t>batt.isEmpty</w:t>
+      </w:r>
+      <w:r>
+        <w:rPr>
+          <w:sz w:val="18"/>
+          <w:szCs w:val="20"/>
+        </w:rPr>
+        <w:t>(</w:t>
+      </w:r>
+      <w:proofErr w:type="gramEnd"/>
+      <w:r>
+        <w:rPr>
+          <w:sz w:val="18"/>
+          <w:szCs w:val="20"/>
+        </w:rPr>
+        <w:t xml:space="preserve">)  </w:t>
+      </w:r>
+      <w:r>
+        <w:rPr>
+          <w:sz w:val="18"/>
+          <w:szCs w:val="20"/>
+        </w:rPr>
+        <w:t>== True</w:t>
+      </w:r>
+    </w:p>
+    <w:p>
+      <w:pPr>
+        <w:spacing w:line="240" w:lineRule="auto"/>
+        <w:ind w:firstLine="720"/>
+        <w:rPr>
+          <w:sz w:val="18"/>
+          <w:szCs w:val="20"/>
+        </w:rPr>
+      </w:pPr>
+      <w:r>
+        <w:rPr>
+          <w:sz w:val="18"/>
+          <w:szCs w:val="20"/>
+        </w:rPr>
+        <w:t>Then</w:t>
+      </w:r>
+      <w:r>
+        <w:rPr>
+          <w:sz w:val="18"/>
+          <w:szCs w:val="20"/>
+        </w:rPr>
+        <w:t>: F</w:t>
+      </w:r>
+      <w:r>
+        <w:rPr>
+          <w:sz w:val="18"/>
+          <w:szCs w:val="20"/>
+        </w:rPr>
+        <w:t>ix =</w:t>
+      </w:r>
+      <w:r>
+        <w:rPr>
+          <w:sz w:val="18"/>
+          <w:szCs w:val="20"/>
+        </w:rPr>
+        <w:t>&gt;</w:t>
+      </w:r>
+      <w:r>
+        <w:rPr>
+          <w:sz w:val="18"/>
+          <w:szCs w:val="20"/>
+        </w:rPr>
+        <w:t xml:space="preserve"> “</w:t>
+      </w:r>
+      <w:r>
+        <w:rPr>
+          <w:b/>
+          <w:sz w:val="18"/>
+          <w:szCs w:val="20"/>
+        </w:rPr>
+        <w:t>Recharge</w:t>
+      </w:r>
+      <w:r>
+        <w:rPr>
+          <w:sz w:val="18"/>
+          <w:szCs w:val="20"/>
+        </w:rPr>
         <w:t xml:space="preserve"> </w:t>
       </w:r>
       <w:r>
-        <w:t>rešenja za popravku vozila, sadržala i deo gde bi se s</w:t>
-      </w:r>
-      <w:r>
-        <w:t xml:space="preserve">ve prijave kvarova </w:t>
-      </w:r>
-      <w:r>
-        <w:t>čuvale radi kreiranja istorije kvarova za konkretno vozilo.</w:t>
+        <w:rPr>
+          <w:b/>
+          <w:sz w:val="18"/>
+          <w:szCs w:val="20"/>
+        </w:rPr>
+        <w:t>battery</w:t>
+      </w:r>
+      <w:r>
+        <w:rPr>
+          <w:sz w:val="18"/>
+          <w:szCs w:val="20"/>
+        </w:rPr>
+        <w:t>”</w:t>
+      </w:r>
+    </w:p>
+    <w:p>
+      <w:pPr>
+        <w:spacing w:line="240" w:lineRule="auto"/>
+        <w:rPr>
+          <w:sz w:val="18"/>
+          <w:szCs w:val="20"/>
+        </w:rPr>
+      </w:pPr>
+    </w:p>
+    <w:p>
+      <w:pPr>
+        <w:ind w:firstLine="720"/>
+        <w:rPr>
+          <w:i/>
+          <w:sz w:val="18"/>
+          <w:szCs w:val="20"/>
+        </w:rPr>
+      </w:pPr>
+      <w:r>
+        <w:rPr>
+          <w:i/>
+          <w:sz w:val="18"/>
+          <w:szCs w:val="20"/>
+        </w:rPr>
+        <w:lastRenderedPageBreak/>
+        <w:t>Past problem = Battery is empty (x5)</w:t>
+      </w:r>
+    </w:p>
+    <w:p>
+      <w:pPr>
+        <w:ind w:firstLine="720"/>
+        <w:rPr>
+          <w:sz w:val="18"/>
+          <w:szCs w:val="20"/>
+        </w:rPr>
+      </w:pPr>
+      <w:r>
+        <w:rPr>
+          <w:sz w:val="18"/>
+          <w:szCs w:val="20"/>
+        </w:rPr>
+        <w:t>-----------------------------------------------</w:t>
+      </w:r>
+    </w:p>
+    <w:p>
+      <w:pPr>
+        <w:ind w:firstLine="720"/>
+        <w:rPr>
+          <w:b/>
+          <w:color w:val="FF0000"/>
+          <w:sz w:val="18"/>
+          <w:szCs w:val="20"/>
+        </w:rPr>
+      </w:pPr>
+      <w:r>
+        <w:rPr>
+          <w:b/>
+          <w:color w:val="FF0000"/>
+          <w:sz w:val="18"/>
+          <w:szCs w:val="20"/>
+        </w:rPr>
+        <w:t>Rule “B</w:t>
+      </w:r>
+      <w:r>
+        <w:rPr>
+          <w:b/>
+          <w:color w:val="FF0000"/>
+          <w:sz w:val="18"/>
+          <w:szCs w:val="20"/>
+        </w:rPr>
+        <w:t xml:space="preserve">attery is </w:t>
+      </w:r>
+      <w:r>
+        <w:rPr>
+          <w:b/>
+          <w:color w:val="FF0000"/>
+          <w:sz w:val="18"/>
+          <w:szCs w:val="20"/>
+        </w:rPr>
+        <w:t>damaged</w:t>
+      </w:r>
+      <w:r>
+        <w:rPr>
+          <w:b/>
+          <w:color w:val="FF0000"/>
+          <w:sz w:val="18"/>
+          <w:szCs w:val="20"/>
+        </w:rPr>
+        <w:t>”</w:t>
+      </w:r>
+    </w:p>
+    <w:p>
+      <w:pPr>
+        <w:ind w:firstLine="720"/>
+        <w:rPr>
+          <w:i/>
+          <w:sz w:val="18"/>
+          <w:szCs w:val="20"/>
+        </w:rPr>
+      </w:pPr>
+      <w:r>
+        <w:rPr>
+          <w:i/>
+          <w:sz w:val="18"/>
+          <w:szCs w:val="20"/>
+        </w:rPr>
+        <w:t>Salience = 2</w:t>
+      </w:r>
+    </w:p>
+    <w:p>
+      <w:pPr>
+        <w:ind w:firstLine="720"/>
+        <w:rPr>
+          <w:sz w:val="18"/>
+          <w:szCs w:val="20"/>
+        </w:rPr>
+      </w:pPr>
+      <w:r>
+        <w:rPr>
+          <w:sz w:val="18"/>
+          <w:szCs w:val="20"/>
+        </w:rPr>
+        <w:t xml:space="preserve">When </w:t>
+      </w:r>
+      <w:proofErr w:type="gramStart"/>
+      <w:r>
+        <w:rPr>
+          <w:sz w:val="18"/>
+          <w:szCs w:val="20"/>
+        </w:rPr>
+        <w:t>num</w:t>
+      </w:r>
+      <w:r>
+        <w:rPr>
+          <w:sz w:val="18"/>
+          <w:szCs w:val="20"/>
+        </w:rPr>
+        <w:t>(</w:t>
       </w:r>
       <w:proofErr w:type="gramEnd"/>
       <w:r>
+        <w:rPr>
+          <w:sz w:val="18"/>
+          <w:szCs w:val="20"/>
+        </w:rPr>
+        <w:t>batt.isEmpty</w:t>
+      </w:r>
+      <w:r>
+        <w:rPr>
+          <w:sz w:val="18"/>
+          <w:szCs w:val="20"/>
+        </w:rPr>
+        <w:t>()</w:t>
+      </w:r>
+      <w:r>
+        <w:rPr>
+          <w:sz w:val="18"/>
+          <w:szCs w:val="20"/>
+        </w:rPr>
+        <w:t>) &gt; 5</w:t>
+      </w:r>
+    </w:p>
+    <w:p>
+      <w:pPr>
+        <w:ind w:firstLine="720"/>
+        <w:rPr>
+          <w:sz w:val="20"/>
+        </w:rPr>
+        <w:sectPr>
+          <w:type w:val="continuous"/>
+          <w:pgSz w:w="12240" w:h="15840"/>
+          <w:pgMar w:top="1440" w:right="1440" w:bottom="1440" w:left="1440" w:header="720" w:footer="720" w:gutter="0"/>
+          <w:cols w:num="2" w:space="720"/>
+          <w:docGrid w:linePitch="360"/>
+        </w:sectPr>
+      </w:pPr>
+      <w:r>
+        <w:rPr>
+          <w:sz w:val="20"/>
+        </w:rPr>
+        <w:t>Then</w:t>
+      </w:r>
+      <w:r>
+        <w:rPr>
+          <w:sz w:val="20"/>
+        </w:rPr>
+        <w:t>:</w:t>
+      </w:r>
+      <w:r>
+        <w:rPr>
+          <w:sz w:val="20"/>
+        </w:rPr>
         <w:t xml:space="preserve"> </w:t>
       </w:r>
+      <w:r>
+        <w:rPr>
+          <w:sz w:val="20"/>
+        </w:rPr>
+        <w:t>F</w:t>
+      </w:r>
+      <w:r>
+        <w:rPr>
+          <w:sz w:val="20"/>
+        </w:rPr>
+        <w:t>ix =</w:t>
+      </w:r>
+      <w:r>
+        <w:rPr>
+          <w:sz w:val="20"/>
+        </w:rPr>
+        <w:t>&gt;</w:t>
+      </w:r>
+      <w:r>
+        <w:rPr>
+          <w:sz w:val="20"/>
+        </w:rPr>
+        <w:t xml:space="preserve"> “</w:t>
+      </w:r>
+      <w:r>
+        <w:rPr>
+          <w:b/>
+          <w:sz w:val="20"/>
+        </w:rPr>
+        <w:t>Change battery</w:t>
+      </w:r>
+    </w:p>
+    <w:p>
+      <w:pPr>
+        <w:sectPr>
+          <w:type w:val="continuous"/>
+          <w:pgSz w:w="12240" w:h="15840"/>
+          <w:pgMar w:top="1440" w:right="1440" w:bottom="1440" w:left="1440" w:header="720" w:footer="720" w:gutter="0"/>
+          <w:cols w:space="720"/>
+          <w:docGrid w:linePitch="360"/>
+        </w:sectPr>
+      </w:pPr>
+    </w:p>
+    <w:p>
+      <w:r>
+        <w:lastRenderedPageBreak/>
+        <w:t>================================================================================</w:t>
+      </w:r>
+    </w:p>
+    <w:p>
+      <w:pPr>
+        <w:ind w:firstLine="720"/>
+        <w:rPr>
+          <w:sz w:val="18"/>
+          <w:szCs w:val="20"/>
+        </w:rPr>
+        <w:sectPr>
+          <w:type w:val="continuous"/>
+          <w:pgSz w:w="12240" w:h="15840"/>
+          <w:pgMar w:top="1440" w:right="1440" w:bottom="1440" w:left="1440" w:header="720" w:footer="720" w:gutter="0"/>
+          <w:cols w:space="720"/>
+          <w:docGrid w:linePitch="360"/>
+        </w:sectPr>
+      </w:pPr>
+    </w:p>
+    <w:p/>
+    <w:p>
+      <w:r>
+        <w:t xml:space="preserve">Nakon ponudjenog fixa korisnik ima opciju </w:t>
+      </w:r>
+      <w:r>
+        <w:rPr>
+          <w:b/>
+          <w:i/>
+        </w:rPr>
+        <w:t>Yes/No</w:t>
+      </w:r>
+      <w:r>
+        <w:t xml:space="preserve"> </w:t>
+      </w:r>
       <w:proofErr w:type="gramStart"/>
       <w:r>
-        <w:t>Upravo</w:t>
-      </w:r>
-      <w:r>
-        <w:t xml:space="preserve"> </w:t>
-      </w:r>
-      <w:r>
-        <w:t>istorija kvarova bi pomogla da se kreiraju kompleksnija pravila.</w:t>
+        <w:t>na</w:t>
       </w:r>
       <w:proofErr w:type="gramEnd"/>
+      <w:r>
+        <w:t xml:space="preserve"> pitanje </w:t>
+      </w:r>
+      <w:r>
+        <w:rPr>
+          <w:i/>
+          <w:color w:val="385623" w:themeColor="accent6" w:themeShade="80"/>
+          <w:u w:val="single"/>
+        </w:rPr>
+        <w:t>Did the fix solve your problem</w:t>
+      </w:r>
+      <w:r>
+        <w:rPr>
+          <w:color w:val="385623" w:themeColor="accent6" w:themeShade="80"/>
+          <w:u w:val="single"/>
+        </w:rPr>
+        <w:t>?</w:t>
+      </w:r>
+    </w:p>
+    <w:p>
+      <w:pPr>
+        <w:pStyle w:val="ListParagraph"/>
+        <w:numPr>
+          <w:ilvl w:val="0"/>
+          <w:numId w:val="10"/>
+        </w:numPr>
+      </w:pPr>
+      <w:r>
+        <w:rPr>
+          <w:b/>
+        </w:rPr>
+        <w:t>Yes</w:t>
+      </w:r>
+      <w:r>
+        <w:t xml:space="preserve"> -&gt; potential problem se dodaje u istoriju (postaje past problem)</w:t>
+      </w:r>
+    </w:p>
+    <w:p>
+      <w:pPr>
+        <w:pStyle w:val="ListParagraph"/>
+        <w:numPr>
+          <w:ilvl w:val="0"/>
+          <w:numId w:val="10"/>
+        </w:numPr>
+      </w:pPr>
+      <w:r>
+        <w:rPr>
+          <w:b/>
+        </w:rPr>
+        <w:t>No</w:t>
+      </w:r>
+      <w:r>
+        <w:t xml:space="preserve"> -&gt; nudi se drugi </w:t>
+      </w:r>
+      <w:r>
+        <w:rPr>
+          <w:i/>
+        </w:rPr>
+        <w:t>Actual problem/fix</w:t>
+      </w:r>
+    </w:p>
+    <w:p>
+      <w:pPr>
+        <w:ind w:firstLine="720"/>
+      </w:pPr>
     </w:p>
     <w:p/>
-    <w:p>
-      <w:r>
-        <w:t>Pored već pomenutog problema, gde bi recimo korisnik prijavio prazan</w:t>
-      </w:r>
-      <w:r>
-        <w:t xml:space="preserve"> </w:t>
-      </w:r>
-      <w:r>
-        <w:t>akumulator, i aplikacija bi mu ponudila rešenje kako da napuni akumulator,</w:t>
-      </w:r>
-      <w:r>
-        <w:t xml:space="preserve"> </w:t>
-      </w:r>
-      <w:r>
-        <w:t xml:space="preserve">ova prijava bi bila evidentirana u istoriju kvarova. U slucaju da korisnik3 ili vise puta u roku od mesec dana prijavi prazan akumulator, aplikacijabi kroz istoriju </w:t>
-      </w:r>
-      <w:r>
-        <w:t>k</w:t>
-      </w:r>
-      <w:r>
-        <w:t>varova detektovala da se pomenuti problem desava vec 3</w:t>
-      </w:r>
-      <w:r>
-        <w:t xml:space="preserve"> </w:t>
-      </w:r>
-      <w:r>
-        <w:t>put i skrenula pažnju korisniku da problem možda nije sam akumulator, većda neki drugi potrošač u sistemu “vuče” struju što dovodi do pražnjenja</w:t>
-      </w:r>
-      <w:r>
-        <w:t xml:space="preserve"> </w:t>
-      </w:r>
-      <w:r>
-        <w:t>akumulatora.</w:t>
-      </w:r>
-    </w:p>
-    <w:p>
-      <w:r>
-        <w:t>Još jedan kompleksniji problem je onaj gde bi više različitih kvarova,</w:t>
-      </w:r>
-      <w:r>
-        <w:t xml:space="preserve"> </w:t>
-      </w:r>
-      <w:r>
-        <w:t>prijavljenih u različitim trenucima, mogli da ukažu na ozbiljniji problem</w:t>
-      </w:r>
-      <w:r>
-        <w:t xml:space="preserve"> </w:t>
-      </w:r>
-      <w:r>
-        <w:t>na vozilu.Primera radi, korisnik prijavi da mu se smanjio nivo rashladne tečnosti</w:t>
-      </w:r>
-      <w:r>
-        <w:t xml:space="preserve"> </w:t>
-      </w:r>
-      <w:r>
-        <w:t xml:space="preserve">motora, aplikacija ga posavetuje da proveri moguća curenja na crevima </w:t>
-      </w:r>
-      <w:r>
-        <w:t xml:space="preserve">I </w:t>
-      </w:r>
-      <w:r>
-        <w:t>posudi za tečnost, zatim da dospe rashladnu tečnost a zatim i zabeleži ovu</w:t>
-      </w:r>
-      <w:r>
-        <w:t xml:space="preserve"> </w:t>
-      </w:r>
-      <w:r>
-        <w:t>prijavu u istoriju kvarova.</w:t>
-      </w:r>
-      <w:r>
-        <w:t xml:space="preserve"> </w:t>
-      </w:r>
-    </w:p>
-    <w:p>
-      <w:r>
-        <w:t xml:space="preserve">Nekoliko </w:t>
-      </w:r>
-      <w:proofErr w:type="gramStart"/>
-      <w:r>
-        <w:t>dana</w:t>
-      </w:r>
-      <w:proofErr w:type="gramEnd"/>
-      <w:r>
-        <w:t xml:space="preserve"> nakon toga, korisnik prijavi pojavu belog dima na auspuhu</w:t>
-      </w:r>
-      <w:r>
-        <w:t xml:space="preserve"> </w:t>
-      </w:r>
-      <w:r>
-        <w:t xml:space="preserve">vozila. U tom trenutku aplikacija “povezuje” da je korisnik nekoliko </w:t>
-      </w:r>
-      <w:proofErr w:type="gramStart"/>
-      <w:r>
-        <w:t>dana</w:t>
-      </w:r>
-      <w:proofErr w:type="gramEnd"/>
-      <w:r>
-        <w:t xml:space="preserve"> </w:t>
-      </w:r>
-      <w:r>
-        <w:t>pre toga prijavio problem sa rashladnom tečnošću, i da ova dva simptoma,</w:t>
-      </w:r>
-      <w:r>
-        <w:t xml:space="preserve"> </w:t>
-      </w:r>
-      <w:r>
-        <w:t>kada su istovremeno prisutna ukazuju na to da motor “troši” rashladnu</w:t>
-      </w:r>
-      <w:r>
-        <w:t xml:space="preserve"> </w:t>
-      </w:r>
-      <w:r>
-        <w:t>tečnost, odnosno da postoji kvar na glavi motora.</w:t>
-      </w:r>
-      <w:r>
-        <w:t xml:space="preserve"> </w:t>
-      </w:r>
-    </w:p>
     <w:sectPr>
+      <w:type w:val="continuous"/>
       <w:pgSz w:w="12240" w:h="15840"/>
       <w:pgMar w:top="1440" w:right="1440" w:bottom="1440" w:left="1440" w:header="720" w:footer="720" w:gutter="0"/>
       <w:cols w:space="720"/>
@@ -796,6 +1581,119 @@
 <file path=word/numbering.xml><?xml version="1.0" encoding="utf-8"?>
 <w:numbering xmlns:wpc="http://schemas.microsoft.com/office/word/2010/wordprocessingCanvas" xmlns:mc="http://schemas.openxmlformats.org/markup-compatibility/2006" xmlns:o="urn:schemas-microsoft-com:office:office" xmlns:r="http://schemas.openxmlformats.org/officeDocument/2006/relationships" xmlns:m="http://schemas.openxmlformats.org/officeDocument/2006/math" xmlns:v="urn:schemas-microsoft-com:vml" xmlns:wp14="http://schemas.microsoft.com/office/word/2010/wordprocessingDrawing" xmlns:wp="http://schemas.openxmlformats.org/drawingml/2006/wordprocessingDrawing" xmlns:w10="urn:schemas-microsoft-com:office:word" xmlns:w="http://schemas.openxmlformats.org/wordprocessingml/2006/main" xmlns:w14="http://schemas.microsoft.com/office/word/2010/wordml" xmlns:wpg="http://schemas.microsoft.com/office/word/2010/wordprocessingGroup" xmlns:wpi="http://schemas.microsoft.com/office/word/2010/wordprocessingInk" xmlns:wne="http://schemas.microsoft.com/office/word/2006/wordml" xmlns:wps="http://schemas.microsoft.com/office/word/2010/wordprocessingShape" mc:Ignorable="w14 wp14">
   <w:abstractNum w:abstractNumId="0">
+    <w:nsid w:val="0592619B"/>
+    <w:multiLevelType w:val="hybridMultilevel"/>
+    <w:tmpl w:val="6772FE30"/>
+    <w:lvl w:ilvl="0" w:tplc="04090001">
+      <w:start w:val="1"/>
+      <w:numFmt w:val="bullet"/>
+      <w:lvlText w:val=""/>
+      <w:lvlJc w:val="left"/>
+      <w:pPr>
+        <w:ind w:left="720" w:hanging="360"/>
+      </w:pPr>
+      <w:rPr>
+        <w:rFonts w:ascii="Symbol" w:hAnsi="Symbol" w:hint="default"/>
+      </w:rPr>
+    </w:lvl>
+    <w:lvl w:ilvl="1" w:tplc="04090003" w:tentative="1">
+      <w:start w:val="1"/>
+      <w:numFmt w:val="bullet"/>
+      <w:lvlText w:val="o"/>
+      <w:lvlJc w:val="left"/>
+      <w:pPr>
+        <w:ind w:left="1440" w:hanging="360"/>
+      </w:pPr>
+      <w:rPr>
+        <w:rFonts w:ascii="Courier New" w:hAnsi="Courier New" w:cs="Courier New" w:hint="default"/>
+      </w:rPr>
+    </w:lvl>
+    <w:lvl w:ilvl="2" w:tplc="04090005" w:tentative="1">
+      <w:start w:val="1"/>
+      <w:numFmt w:val="bullet"/>
+      <w:lvlText w:val=""/>
+      <w:lvlJc w:val="left"/>
+      <w:pPr>
+        <w:ind w:left="2160" w:hanging="360"/>
+      </w:pPr>
+      <w:rPr>
+        <w:rFonts w:ascii="Wingdings" w:hAnsi="Wingdings" w:hint="default"/>
+      </w:rPr>
+    </w:lvl>
+    <w:lvl w:ilvl="3" w:tplc="04090001" w:tentative="1">
+      <w:start w:val="1"/>
+      <w:numFmt w:val="bullet"/>
+      <w:lvlText w:val=""/>
+      <w:lvlJc w:val="left"/>
+      <w:pPr>
+        <w:ind w:left="2880" w:hanging="360"/>
+      </w:pPr>
+      <w:rPr>
+        <w:rFonts w:ascii="Symbol" w:hAnsi="Symbol" w:hint="default"/>
+      </w:rPr>
+    </w:lvl>
+    <w:lvl w:ilvl="4" w:tplc="04090003" w:tentative="1">
+      <w:start w:val="1"/>
+      <w:numFmt w:val="bullet"/>
+      <w:lvlText w:val="o"/>
+      <w:lvlJc w:val="left"/>
+      <w:pPr>
+        <w:ind w:left="3600" w:hanging="360"/>
+      </w:pPr>
+      <w:rPr>
+        <w:rFonts w:ascii="Courier New" w:hAnsi="Courier New" w:cs="Courier New" w:hint="default"/>
+      </w:rPr>
+    </w:lvl>
+    <w:lvl w:ilvl="5" w:tplc="04090005" w:tentative="1">
+      <w:start w:val="1"/>
+      <w:numFmt w:val="bullet"/>
+      <w:lvlText w:val=""/>
+      <w:lvlJc w:val="left"/>
+      <w:pPr>
+        <w:ind w:left="4320" w:hanging="360"/>
+      </w:pPr>
+      <w:rPr>
+        <w:rFonts w:ascii="Wingdings" w:hAnsi="Wingdings" w:hint="default"/>
+      </w:rPr>
+    </w:lvl>
+    <w:lvl w:ilvl="6" w:tplc="04090001" w:tentative="1">
+      <w:start w:val="1"/>
+      <w:numFmt w:val="bullet"/>
+      <w:lvlText w:val=""/>
+      <w:lvlJc w:val="left"/>
+      <w:pPr>
+        <w:ind w:left="5040" w:hanging="360"/>
+      </w:pPr>
+      <w:rPr>
+        <w:rFonts w:ascii="Symbol" w:hAnsi="Symbol" w:hint="default"/>
+      </w:rPr>
+    </w:lvl>
+    <w:lvl w:ilvl="7" w:tplc="04090003" w:tentative="1">
+      <w:start w:val="1"/>
+      <w:numFmt w:val="bullet"/>
+      <w:lvlText w:val="o"/>
+      <w:lvlJc w:val="left"/>
+      <w:pPr>
+        <w:ind w:left="5760" w:hanging="360"/>
+      </w:pPr>
+      <w:rPr>
+        <w:rFonts w:ascii="Courier New" w:hAnsi="Courier New" w:cs="Courier New" w:hint="default"/>
+      </w:rPr>
+    </w:lvl>
+    <w:lvl w:ilvl="8" w:tplc="04090005" w:tentative="1">
+      <w:start w:val="1"/>
+      <w:numFmt w:val="bullet"/>
+      <w:lvlText w:val=""/>
+      <w:lvlJc w:val="left"/>
+      <w:pPr>
+        <w:ind w:left="6480" w:hanging="360"/>
+      </w:pPr>
+      <w:rPr>
+        <w:rFonts w:ascii="Wingdings" w:hAnsi="Wingdings" w:hint="default"/>
+      </w:rPr>
+    </w:lvl>
+  </w:abstractNum>
+  <w:abstractNum w:abstractNumId="1">
     <w:nsid w:val="1C9D58B3"/>
     <w:multiLevelType w:val="hybridMultilevel"/>
     <w:tmpl w:val="1F648F36"/>
@@ -908,7 +1806,93 @@
       </w:rPr>
     </w:lvl>
   </w:abstractNum>
-  <w:abstractNum w:abstractNumId="1">
+  <w:abstractNum w:abstractNumId="2">
+    <w:nsid w:val="2EA41222"/>
+    <w:multiLevelType w:val="hybridMultilevel"/>
+    <w:tmpl w:val="AAECD540"/>
+    <w:lvl w:ilvl="0" w:tplc="8BAA8F38">
+      <w:start w:val="1"/>
+      <w:numFmt w:val="decimal"/>
+      <w:lvlText w:val="%1."/>
+      <w:lvlJc w:val="left"/>
+      <w:pPr>
+        <w:ind w:left="720" w:hanging="360"/>
+      </w:pPr>
+    </w:lvl>
+    <w:lvl w:ilvl="1" w:tplc="C9707D88">
+      <w:start w:val="1"/>
+      <w:numFmt w:val="lowerLetter"/>
+      <w:lvlText w:val="%2."/>
+      <w:lvlJc w:val="left"/>
+      <w:pPr>
+        <w:ind w:left="1440" w:hanging="360"/>
+      </w:pPr>
+    </w:lvl>
+    <w:lvl w:ilvl="2" w:tplc="66A06E9A">
+      <w:start w:val="1"/>
+      <w:numFmt w:val="lowerRoman"/>
+      <w:lvlText w:val="%3."/>
+      <w:lvlJc w:val="right"/>
+      <w:pPr>
+        <w:ind w:left="2160" w:hanging="180"/>
+      </w:pPr>
+    </w:lvl>
+    <w:lvl w:ilvl="3" w:tplc="99668672">
+      <w:start w:val="1"/>
+      <w:numFmt w:val="decimal"/>
+      <w:lvlText w:val="%4."/>
+      <w:lvlJc w:val="left"/>
+      <w:pPr>
+        <w:ind w:left="2880" w:hanging="360"/>
+      </w:pPr>
+    </w:lvl>
+    <w:lvl w:ilvl="4" w:tplc="2FDC7EC4">
+      <w:start w:val="1"/>
+      <w:numFmt w:val="lowerLetter"/>
+      <w:lvlText w:val="%5."/>
+      <w:lvlJc w:val="left"/>
+      <w:pPr>
+        <w:ind w:left="3600" w:hanging="360"/>
+      </w:pPr>
+    </w:lvl>
+    <w:lvl w:ilvl="5" w:tplc="9AA08D6C">
+      <w:start w:val="1"/>
+      <w:numFmt w:val="lowerRoman"/>
+      <w:lvlText w:val="%6."/>
+      <w:lvlJc w:val="right"/>
+      <w:pPr>
+        <w:ind w:left="4320" w:hanging="180"/>
+      </w:pPr>
+    </w:lvl>
+    <w:lvl w:ilvl="6" w:tplc="088AE678">
+      <w:start w:val="1"/>
+      <w:numFmt w:val="decimal"/>
+      <w:lvlText w:val="%7."/>
+      <w:lvlJc w:val="left"/>
+      <w:pPr>
+        <w:ind w:left="5040" w:hanging="360"/>
+      </w:pPr>
+    </w:lvl>
+    <w:lvl w:ilvl="7" w:tplc="09E8567C">
+      <w:start w:val="1"/>
+      <w:numFmt w:val="lowerLetter"/>
+      <w:lvlText w:val="%8."/>
+      <w:lvlJc w:val="left"/>
+      <w:pPr>
+        <w:ind w:left="5760" w:hanging="360"/>
+      </w:pPr>
+    </w:lvl>
+    <w:lvl w:ilvl="8" w:tplc="41D02A64">
+      <w:start w:val="1"/>
+      <w:numFmt w:val="lowerRoman"/>
+      <w:lvlText w:val="%9."/>
+      <w:lvlJc w:val="right"/>
+      <w:pPr>
+        <w:ind w:left="6480" w:hanging="180"/>
+      </w:pPr>
+    </w:lvl>
+  </w:abstractNum>
+  <w:abstractNum w:abstractNumId="3">
     <w:nsid w:val="35C46FA7"/>
     <w:multiLevelType w:val="hybridMultilevel"/>
     <w:tmpl w:val="3EE0659E"/>
@@ -1021,7 +2005,7 @@
       </w:rPr>
     </w:lvl>
   </w:abstractNum>
-  <w:abstractNum w:abstractNumId="2">
+  <w:abstractNum w:abstractNumId="4">
     <w:nsid w:val="37F15F5B"/>
     <w:multiLevelType w:val="hybridMultilevel"/>
     <w:tmpl w:val="0114BCF6"/>
@@ -1134,7 +2118,7 @@
       </w:rPr>
     </w:lvl>
   </w:abstractNum>
-  <w:abstractNum w:abstractNumId="3">
+  <w:abstractNum w:abstractNumId="5">
     <w:nsid w:val="4172067E"/>
     <w:multiLevelType w:val="hybridMultilevel"/>
     <w:tmpl w:val="86260662"/>
@@ -1247,7 +2231,206 @@
       </w:rPr>
     </w:lvl>
   </w:abstractNum>
-  <w:abstractNum w:abstractNumId="4">
+  <w:abstractNum w:abstractNumId="6">
+    <w:nsid w:val="627871B7"/>
+    <w:multiLevelType w:val="hybridMultilevel"/>
+    <w:tmpl w:val="850487A8"/>
+    <w:lvl w:ilvl="0" w:tplc="04090001">
+      <w:start w:val="1"/>
+      <w:numFmt w:val="bullet"/>
+      <w:lvlText w:val=""/>
+      <w:lvlJc w:val="left"/>
+      <w:pPr>
+        <w:ind w:left="720" w:hanging="360"/>
+      </w:pPr>
+      <w:rPr>
+        <w:rFonts w:ascii="Symbol" w:hAnsi="Symbol" w:hint="default"/>
+      </w:rPr>
+    </w:lvl>
+    <w:lvl w:ilvl="1" w:tplc="04090003" w:tentative="1">
+      <w:start w:val="1"/>
+      <w:numFmt w:val="bullet"/>
+      <w:lvlText w:val="o"/>
+      <w:lvlJc w:val="left"/>
+      <w:pPr>
+        <w:ind w:left="1440" w:hanging="360"/>
+      </w:pPr>
+      <w:rPr>
+        <w:rFonts w:ascii="Courier New" w:hAnsi="Courier New" w:cs="Courier New" w:hint="default"/>
+      </w:rPr>
+    </w:lvl>
+    <w:lvl w:ilvl="2" w:tplc="04090005" w:tentative="1">
+      <w:start w:val="1"/>
+      <w:numFmt w:val="bullet"/>
+      <w:lvlText w:val=""/>
+      <w:lvlJc w:val="left"/>
+      <w:pPr>
+        <w:ind w:left="2160" w:hanging="360"/>
+      </w:pPr>
+      <w:rPr>
+        <w:rFonts w:ascii="Wingdings" w:hAnsi="Wingdings" w:hint="default"/>
+      </w:rPr>
+    </w:lvl>
+    <w:lvl w:ilvl="3" w:tplc="04090001" w:tentative="1">
+      <w:start w:val="1"/>
+      <w:numFmt w:val="bullet"/>
+      <w:lvlText w:val=""/>
+      <w:lvlJc w:val="left"/>
+      <w:pPr>
+        <w:ind w:left="2880" w:hanging="360"/>
+      </w:pPr>
+      <w:rPr>
+        <w:rFonts w:ascii="Symbol" w:hAnsi="Symbol" w:hint="default"/>
+      </w:rPr>
+    </w:lvl>
+    <w:lvl w:ilvl="4" w:tplc="04090003" w:tentative="1">
+      <w:start w:val="1"/>
+      <w:numFmt w:val="bullet"/>
+      <w:lvlText w:val="o"/>
+      <w:lvlJc w:val="left"/>
+      <w:pPr>
+        <w:ind w:left="3600" w:hanging="360"/>
+      </w:pPr>
+      <w:rPr>
+        <w:rFonts w:ascii="Courier New" w:hAnsi="Courier New" w:cs="Courier New" w:hint="default"/>
+      </w:rPr>
+    </w:lvl>
+    <w:lvl w:ilvl="5" w:tplc="04090005" w:tentative="1">
+      <w:start w:val="1"/>
+      <w:numFmt w:val="bullet"/>
+      <w:lvlText w:val=""/>
+      <w:lvlJc w:val="left"/>
+      <w:pPr>
+        <w:ind w:left="4320" w:hanging="360"/>
+      </w:pPr>
+      <w:rPr>
+        <w:rFonts w:ascii="Wingdings" w:hAnsi="Wingdings" w:hint="default"/>
+      </w:rPr>
+    </w:lvl>
+    <w:lvl w:ilvl="6" w:tplc="04090001" w:tentative="1">
+      <w:start w:val="1"/>
+      <w:numFmt w:val="bullet"/>
+      <w:lvlText w:val=""/>
+      <w:lvlJc w:val="left"/>
+      <w:pPr>
+        <w:ind w:left="5040" w:hanging="360"/>
+      </w:pPr>
+      <w:rPr>
+        <w:rFonts w:ascii="Symbol" w:hAnsi="Symbol" w:hint="default"/>
+      </w:rPr>
+    </w:lvl>
+    <w:lvl w:ilvl="7" w:tplc="04090003" w:tentative="1">
+      <w:start w:val="1"/>
+      <w:numFmt w:val="bullet"/>
+      <w:lvlText w:val="o"/>
+      <w:lvlJc w:val="left"/>
+      <w:pPr>
+        <w:ind w:left="5760" w:hanging="360"/>
+      </w:pPr>
+      <w:rPr>
+        <w:rFonts w:ascii="Courier New" w:hAnsi="Courier New" w:cs="Courier New" w:hint="default"/>
+      </w:rPr>
+    </w:lvl>
+    <w:lvl w:ilvl="8" w:tplc="04090005" w:tentative="1">
+      <w:start w:val="1"/>
+      <w:numFmt w:val="bullet"/>
+      <w:lvlText w:val=""/>
+      <w:lvlJc w:val="left"/>
+      <w:pPr>
+        <w:ind w:left="6480" w:hanging="360"/>
+      </w:pPr>
+      <w:rPr>
+        <w:rFonts w:ascii="Wingdings" w:hAnsi="Wingdings" w:hint="default"/>
+      </w:rPr>
+    </w:lvl>
+  </w:abstractNum>
+  <w:abstractNum w:abstractNumId="7">
+    <w:nsid w:val="6FBB25FA"/>
+    <w:multiLevelType w:val="hybridMultilevel"/>
+    <w:tmpl w:val="387A0AE0"/>
+    <w:lvl w:ilvl="0" w:tplc="0409000F">
+      <w:start w:val="1"/>
+      <w:numFmt w:val="decimal"/>
+      <w:lvlText w:val="%1."/>
+      <w:lvlJc w:val="left"/>
+      <w:pPr>
+        <w:ind w:left="720" w:hanging="360"/>
+      </w:pPr>
+    </w:lvl>
+    <w:lvl w:ilvl="1" w:tplc="04090019" w:tentative="1">
+      <w:start w:val="1"/>
+      <w:numFmt w:val="lowerLetter"/>
+      <w:lvlText w:val="%2."/>
+      <w:lvlJc w:val="left"/>
+      <w:pPr>
+        <w:ind w:left="1440" w:hanging="360"/>
+      </w:pPr>
+    </w:lvl>
+    <w:lvl w:ilvl="2" w:tplc="0409001B" w:tentative="1">
+      <w:start w:val="1"/>
+      <w:numFmt w:val="lowerRoman"/>
+      <w:lvlText w:val="%3."/>
+      <w:lvlJc w:val="right"/>
+      <w:pPr>
+        <w:ind w:left="2160" w:hanging="180"/>
+      </w:pPr>
+    </w:lvl>
+    <w:lvl w:ilvl="3" w:tplc="0409000F" w:tentative="1">
+      <w:start w:val="1"/>
+      <w:numFmt w:val="decimal"/>
+      <w:lvlText w:val="%4."/>
+      <w:lvlJc w:val="left"/>
+      <w:pPr>
+        <w:ind w:left="2880" w:hanging="360"/>
+      </w:pPr>
+    </w:lvl>
+    <w:lvl w:ilvl="4" w:tplc="04090019" w:tentative="1">
+      <w:start w:val="1"/>
+      <w:numFmt w:val="lowerLetter"/>
+      <w:lvlText w:val="%5."/>
+      <w:lvlJc w:val="left"/>
+      <w:pPr>
+        <w:ind w:left="3600" w:hanging="360"/>
+      </w:pPr>
+    </w:lvl>
+    <w:lvl w:ilvl="5" w:tplc="0409001B" w:tentative="1">
+      <w:start w:val="1"/>
+      <w:numFmt w:val="lowerRoman"/>
+      <w:lvlText w:val="%6."/>
+      <w:lvlJc w:val="right"/>
+      <w:pPr>
+        <w:ind w:left="4320" w:hanging="180"/>
+      </w:pPr>
+    </w:lvl>
+    <w:lvl w:ilvl="6" w:tplc="0409000F" w:tentative="1">
+      <w:start w:val="1"/>
+      <w:numFmt w:val="decimal"/>
+      <w:lvlText w:val="%7."/>
+      <w:lvlJc w:val="left"/>
+      <w:pPr>
+        <w:ind w:left="5040" w:hanging="360"/>
+      </w:pPr>
+    </w:lvl>
+    <w:lvl w:ilvl="7" w:tplc="04090019" w:tentative="1">
+      <w:start w:val="1"/>
+      <w:numFmt w:val="lowerLetter"/>
+      <w:lvlText w:val="%8."/>
+      <w:lvlJc w:val="left"/>
+      <w:pPr>
+        <w:ind w:left="5760" w:hanging="360"/>
+      </w:pPr>
+    </w:lvl>
+    <w:lvl w:ilvl="8" w:tplc="0409001B" w:tentative="1">
+      <w:start w:val="1"/>
+      <w:numFmt w:val="lowerRoman"/>
+      <w:lvlText w:val="%9."/>
+      <w:lvlJc w:val="right"/>
+      <w:pPr>
+        <w:ind w:left="6480" w:hanging="180"/>
+      </w:pPr>
+    </w:lvl>
+  </w:abstractNum>
+  <w:abstractNum w:abstractNumId="8">
     <w:nsid w:val="70554F27"/>
     <w:multiLevelType w:val="hybridMultilevel"/>
     <w:tmpl w:val="8326BD06"/>
@@ -1360,7 +2543,7 @@
       </w:rPr>
     </w:lvl>
   </w:abstractNum>
-  <w:abstractNum w:abstractNumId="5">
+  <w:abstractNum w:abstractNumId="9">
     <w:nsid w:val="74B33D0F"/>
     <w:multiLevelType w:val="hybridMultilevel"/>
     <w:tmpl w:val="41B2CF9E"/>
@@ -1474,22 +2657,34 @@
     </w:lvl>
   </w:abstractNum>
   <w:num w:numId="1">
+    <w:abstractNumId w:val="5"/>
+  </w:num>
+  <w:num w:numId="2">
+    <w:abstractNumId w:val="9"/>
+  </w:num>
+  <w:num w:numId="3">
+    <w:abstractNumId w:val="1"/>
+  </w:num>
+  <w:num w:numId="4">
     <w:abstractNumId w:val="3"/>
   </w:num>
-  <w:num w:numId="2">
-    <w:abstractNumId w:val="5"/>
+  <w:num w:numId="5">
+    <w:abstractNumId w:val="4"/>
   </w:num>
-  <w:num w:numId="3">
+  <w:num w:numId="6">
+    <w:abstractNumId w:val="8"/>
+  </w:num>
+  <w:num w:numId="7">
+    <w:abstractNumId w:val="2"/>
+  </w:num>
+  <w:num w:numId="8">
+    <w:abstractNumId w:val="6"/>
+  </w:num>
+  <w:num w:numId="9">
     <w:abstractNumId w:val="0"/>
   </w:num>
-  <w:num w:numId="4">
-    <w:abstractNumId w:val="1"/>
-  </w:num>
-  <w:num w:numId="5">
-    <w:abstractNumId w:val="2"/>
-  </w:num>
-  <w:num w:numId="6">
-    <w:abstractNumId w:val="4"/>
+  <w:num w:numId="10">
+    <w:abstractNumId w:val="7"/>
   </w:num>
 </w:numbering>
 </file>
@@ -2585,7 +3780,7 @@
   <a:extraClrSchemeLst/>
   <a:extLst>
     <a:ext uri="{05A4C25C-085E-4340-85A3-A5531E510DB2}">
-      <thm15:themeFamily xmlns:thm15="http://schemas.microsoft.com/office/thememl/2012/main" xmlns="" name="Office Theme" id="{62F939B6-93AF-4DB8-9C6B-D6C7DFDC589F}" vid="{4A3C46E8-61CC-4603-A589-7422A47A8E4A}"/>
+      <thm15:themeFamily xmlns="" xmlns:thm15="http://schemas.microsoft.com/office/thememl/2012/main" name="Office Theme" id="{62F939B6-93AF-4DB8-9C6B-D6C7DFDC589F}" vid="{4A3C46E8-61CC-4603-A589-7422A47A8E4A}"/>
     </a:ext>
   </a:extLst>
 </a:theme>

</xml_diff>